<commit_message>
Harjoituksien ja harjoitustyön lisäys
</commit_message>
<xml_diff>
--- a/harjoitukset/harjoitus3_osa1.docx
+++ b/harjoitukset/harjoitus3_osa1.docx
@@ -73,6 +73,7 @@
       <w:r>
         <w:rPr>
           <w:b/>
+          <w:highlight w:val="red"/>
           <w:lang w:val="fi-FI"/>
         </w:rPr>
         <w:t>Ulkonäkö</w:t>
@@ -312,243 +313,327 @@
         </w:rPr>
         <w:t>järjestelmään.</w:t>
       </w:r>
+    </w:p>
+    <w:p>
+      <w:pPr>
+        <w:jc w:val="both"/>
+        <w:rPr>
+          <w:b/>
+          <w:lang w:val="fi-FI"/>
+        </w:rPr>
+      </w:pPr>
+      <w:r>
+        <w:rPr>
+          <w:b/>
+          <w:lang w:val="fi-FI"/>
+        </w:rPr>
+        <w:t>Käyttäjät</w:t>
+      </w:r>
+    </w:p>
+    <w:p>
+      <w:pPr>
+        <w:jc w:val="both"/>
+        <w:rPr>
+          <w:lang w:val="fi-FI"/>
+        </w:rPr>
+      </w:pPr>
+      <w:r>
+        <w:rPr>
+          <w:lang w:val="fi-FI"/>
+        </w:rPr>
+        <w:t xml:space="preserve"> </w:t>
+      </w:r>
+      <w:r>
+        <w:rPr>
+          <w:lang w:val="fi-FI"/>
+        </w:rPr>
+        <w:tab/>
+      </w:r>
+      <w:r>
+        <w:rPr>
+          <w:lang w:val="fi-FI"/>
+        </w:rPr>
+        <w:t>Käyttäjiä ovat asuntoa hakevat opiskelijat, mahdolliset vuokralle antajat ja</w:t>
+      </w:r>
+    </w:p>
+    <w:p>
+      <w:pPr>
+        <w:ind w:left="720"/>
+        <w:jc w:val="both"/>
+        <w:rPr>
+          <w:lang w:val="fi-FI"/>
+        </w:rPr>
+      </w:pPr>
+      <w:r>
+        <w:rPr>
+          <w:lang w:val="fi-FI"/>
+        </w:rPr>
+        <w:t>opiskelijajärjestön toimisto (pääkäyttäjä).</w:t>
+      </w:r>
+    </w:p>
+    <w:p>
+      <w:pPr>
+        <w:jc w:val="both"/>
+        <w:rPr>
+          <w:b/>
+          <w:lang w:val="fi-FI"/>
+        </w:rPr>
+      </w:pPr>
+      <w:r>
+        <w:rPr>
+          <w:b/>
+          <w:lang w:val="fi-FI"/>
+        </w:rPr>
+        <w:t>Hakija</w:t>
+      </w:r>
+    </w:p>
+    <w:p>
+      <w:pPr>
+        <w:ind w:left="720"/>
+        <w:jc w:val="both"/>
+        <w:rPr>
+          <w:lang w:val="fi-FI"/>
+        </w:rPr>
+      </w:pPr>
+      <w:r>
+        <w:rPr>
+          <w:lang w:val="fi-FI"/>
+        </w:rPr>
+        <w:t>Opiskelijat voivat hakea sivuilta vapaita asuntoja ja ilmoittautua asunnon</w:t>
+      </w:r>
+    </w:p>
+    <w:p>
+      <w:pPr>
+        <w:ind w:left="720"/>
+        <w:jc w:val="both"/>
+        <w:rPr>
+          <w:lang w:val="fi-FI"/>
+        </w:rPr>
+      </w:pPr>
+      <w:r>
+        <w:rPr>
+          <w:lang w:val="fi-FI"/>
+        </w:rPr>
+        <w:t>katsojiksi tai asunnonhakijoiksi. Omaa ilmoittautumista voi muuttaa tai sen</w:t>
+      </w:r>
+    </w:p>
+    <w:p>
+      <w:pPr>
+        <w:ind w:left="720"/>
+        <w:jc w:val="both"/>
+        <w:rPr>
+          <w:lang w:val="fi-FI"/>
+        </w:rPr>
+      </w:pPr>
+      <w:r>
+        <w:rPr>
+          <w:lang w:val="fi-FI"/>
+        </w:rPr>
+        <w:t>voi poistaa. Kaikki opiskelijoiden käytössä olevat toiminnot ovat mahdollisia</w:t>
+      </w:r>
+    </w:p>
+    <w:p>
+      <w:pPr>
+        <w:ind w:left="720"/>
+        <w:jc w:val="both"/>
+        <w:rPr>
+          <w:lang w:val="fi-FI"/>
+        </w:rPr>
+      </w:pPr>
+      <w:r>
+        <w:rPr>
+          <w:lang w:val="fi-FI"/>
+        </w:rPr>
+        <w:t>joko suoraan verkon kautta tai ilmoittamalla asiasta toimistolle.</w:t>
+      </w:r>
+    </w:p>
+    <w:p>
+      <w:pPr>
+        <w:ind w:left="720"/>
+        <w:jc w:val="both"/>
+        <w:rPr>
+          <w:lang w:val="fi-FI"/>
+        </w:rPr>
+      </w:pPr>
+    </w:p>
+    <w:p>
+      <w:pPr>
+        <w:ind w:left="720"/>
+        <w:jc w:val="both"/>
+        <w:rPr>
+          <w:lang w:val="fi-FI"/>
+        </w:rPr>
+      </w:pPr>
+    </w:p>
+    <w:p>
+      <w:pPr>
+        <w:jc w:val="both"/>
+        <w:rPr>
+          <w:b/>
+          <w:lang w:val="fi-FI"/>
+        </w:rPr>
+      </w:pPr>
+      <w:r>
+        <w:rPr>
+          <w:b/>
+          <w:lang w:val="fi-FI"/>
+        </w:rPr>
+        <w:lastRenderedPageBreak/>
+        <w:t>Katsoja</w:t>
+      </w:r>
+    </w:p>
+    <w:p>
+      <w:pPr>
+        <w:ind w:left="720"/>
+        <w:jc w:val="both"/>
+        <w:rPr>
+          <w:lang w:val="fi-FI"/>
+        </w:rPr>
+      </w:pPr>
+      <w:proofErr w:type="spellStart"/>
+      <w:r>
+        <w:rPr>
+          <w:lang w:val="fi-FI"/>
+        </w:rPr>
+        <w:t>Vuokralleantajat</w:t>
+      </w:r>
+      <w:proofErr w:type="spellEnd"/>
+      <w:r>
+        <w:rPr>
+          <w:lang w:val="fi-FI"/>
+        </w:rPr>
+        <w:t xml:space="preserve"> voivat selata asunnon hakijoita ja jättää ilmoituksen</w:t>
+      </w:r>
+    </w:p>
+    <w:p>
+      <w:pPr>
+        <w:ind w:left="720"/>
+        <w:jc w:val="both"/>
+        <w:rPr>
+          <w:lang w:val="fi-FI"/>
+        </w:rPr>
+      </w:pPr>
+      <w:r>
+        <w:rPr>
+          <w:lang w:val="fi-FI"/>
+        </w:rPr>
+        <w:t>vuokrattavasta asunnosta ja omista yhteystiedoistaan joko toimistolle tai</w:t>
+      </w:r>
+    </w:p>
+    <w:p>
+      <w:pPr>
+        <w:ind w:left="720"/>
+        <w:jc w:val="both"/>
+        <w:rPr>
+          <w:lang w:val="fi-FI"/>
+        </w:rPr>
+      </w:pPr>
       <w:bookmarkStart w:id="0" w:name="_GoBack"/>
       <w:bookmarkEnd w:id="0"/>
-    </w:p>
-    <w:p>
-      <w:pPr>
-        <w:jc w:val="both"/>
-        <w:rPr>
-          <w:b/>
-          <w:lang w:val="fi-FI"/>
-        </w:rPr>
-      </w:pPr>
-      <w:r>
-        <w:rPr>
-          <w:b/>
-          <w:lang w:val="fi-FI"/>
-        </w:rPr>
-        <w:t>Käyttäjät</w:t>
-      </w:r>
-    </w:p>
-    <w:p>
-      <w:pPr>
-        <w:jc w:val="both"/>
-        <w:rPr>
-          <w:lang w:val="fi-FI"/>
-        </w:rPr>
-      </w:pPr>
-      <w:r>
-        <w:rPr>
-          <w:lang w:val="fi-FI"/>
-        </w:rPr>
-        <w:t xml:space="preserve"> </w:t>
-      </w:r>
-      <w:r>
-        <w:rPr>
-          <w:lang w:val="fi-FI"/>
-        </w:rPr>
-        <w:tab/>
-      </w:r>
-      <w:r>
-        <w:rPr>
-          <w:lang w:val="fi-FI"/>
-        </w:rPr>
-        <w:t>Käyttäjiä ovat asuntoa hakevat opiskelijat, mahdolliset vuokralle antajat ja</w:t>
-      </w:r>
-    </w:p>
-    <w:p>
-      <w:pPr>
-        <w:ind w:left="720"/>
-        <w:jc w:val="both"/>
-        <w:rPr>
-          <w:lang w:val="fi-FI"/>
-        </w:rPr>
-      </w:pPr>
-      <w:r>
-        <w:rPr>
-          <w:lang w:val="fi-FI"/>
-        </w:rPr>
-        <w:t>opiskelijajärjestön toimisto (pääkäyttäjä).</w:t>
-      </w:r>
-    </w:p>
-    <w:p>
-      <w:pPr>
-        <w:jc w:val="both"/>
-        <w:rPr>
-          <w:b/>
-          <w:lang w:val="fi-FI"/>
-        </w:rPr>
-      </w:pPr>
-      <w:r>
-        <w:rPr>
-          <w:b/>
-          <w:lang w:val="fi-FI"/>
-        </w:rPr>
-        <w:t>Hakija</w:t>
-      </w:r>
-    </w:p>
-    <w:p>
-      <w:pPr>
-        <w:ind w:left="720"/>
-        <w:jc w:val="both"/>
-        <w:rPr>
-          <w:lang w:val="fi-FI"/>
-        </w:rPr>
-      </w:pPr>
-      <w:r>
-        <w:rPr>
-          <w:lang w:val="fi-FI"/>
-        </w:rPr>
-        <w:t>Opiskelijat voivat hakea sivuilta vapaita asuntoja ja ilmoittautua asunnon</w:t>
-      </w:r>
-    </w:p>
-    <w:p>
-      <w:pPr>
-        <w:ind w:left="720"/>
-        <w:jc w:val="both"/>
-        <w:rPr>
-          <w:lang w:val="fi-FI"/>
-        </w:rPr>
-      </w:pPr>
-      <w:r>
-        <w:rPr>
-          <w:lang w:val="fi-FI"/>
-        </w:rPr>
-        <w:t>katsojiksi tai asunnonhakijoiksi. Omaa ilmoittautumista voi muuttaa tai sen</w:t>
-      </w:r>
-    </w:p>
-    <w:p>
-      <w:pPr>
-        <w:ind w:left="720"/>
-        <w:jc w:val="both"/>
-        <w:rPr>
-          <w:lang w:val="fi-FI"/>
-        </w:rPr>
-      </w:pPr>
-      <w:r>
-        <w:rPr>
-          <w:lang w:val="fi-FI"/>
-        </w:rPr>
-        <w:t>voi poistaa. Kaikki opiskelijoiden käytössä olevat toiminnot ovat mahdollisia</w:t>
-      </w:r>
-    </w:p>
-    <w:p>
-      <w:pPr>
-        <w:ind w:left="720"/>
-        <w:jc w:val="both"/>
-        <w:rPr>
-          <w:lang w:val="fi-FI"/>
-        </w:rPr>
-      </w:pPr>
-      <w:r>
-        <w:rPr>
-          <w:lang w:val="fi-FI"/>
-        </w:rPr>
-        <w:t>joko suoraan verkon kautta tai ilmoittamalla asiasta toimistolle.</w:t>
-      </w:r>
-    </w:p>
-    <w:p>
-      <w:pPr>
-        <w:ind w:left="720"/>
-        <w:jc w:val="both"/>
-        <w:rPr>
-          <w:lang w:val="fi-FI"/>
-        </w:rPr>
-      </w:pPr>
-    </w:p>
-    <w:p>
-      <w:pPr>
-        <w:ind w:left="720"/>
-        <w:jc w:val="both"/>
-        <w:rPr>
-          <w:lang w:val="fi-FI"/>
-        </w:rPr>
-      </w:pPr>
-    </w:p>
-    <w:p>
-      <w:pPr>
-        <w:jc w:val="both"/>
-        <w:rPr>
-          <w:b/>
-          <w:lang w:val="fi-FI"/>
-        </w:rPr>
-      </w:pPr>
-      <w:r>
-        <w:rPr>
-          <w:b/>
-          <w:lang w:val="fi-FI"/>
-        </w:rPr>
-        <w:lastRenderedPageBreak/>
-        <w:t>Katsoja</w:t>
-      </w:r>
-    </w:p>
-    <w:p>
-      <w:pPr>
-        <w:ind w:left="720"/>
-        <w:jc w:val="both"/>
-        <w:rPr>
-          <w:lang w:val="fi-FI"/>
-        </w:rPr>
-      </w:pPr>
+      <w:r>
+        <w:rPr>
+          <w:lang w:val="fi-FI"/>
+        </w:rPr>
+        <w:t>suoraan www-sivuille. He voivat poistaa ilmoituksen tai korjata sitä saatuaan</w:t>
+      </w:r>
+    </w:p>
+    <w:p>
+      <w:pPr>
+        <w:ind w:left="720"/>
+        <w:jc w:val="both"/>
+        <w:rPr>
+          <w:lang w:val="fi-FI"/>
+        </w:rPr>
+      </w:pPr>
+      <w:r>
+        <w:rPr>
+          <w:lang w:val="fi-FI"/>
+        </w:rPr>
+        <w:t xml:space="preserve">asunnolle vuokralaiset tai tullessaan katumapäälle. Kaikki </w:t>
+      </w:r>
       <w:proofErr w:type="spellStart"/>
       <w:r>
         <w:rPr>
           <w:lang w:val="fi-FI"/>
         </w:rPr>
-        <w:t>Vuokralleantajat</w:t>
+        <w:t>vuokralleantajien</w:t>
       </w:r>
       <w:proofErr w:type="spellEnd"/>
-      <w:r>
-        <w:rPr>
-          <w:lang w:val="fi-FI"/>
-        </w:rPr>
-        <w:t xml:space="preserve"> voivat selata asunnon hakijoita ja jättää ilmoituksen</w:t>
-      </w:r>
-    </w:p>
-    <w:p>
-      <w:pPr>
-        <w:ind w:left="720"/>
-        <w:jc w:val="both"/>
-        <w:rPr>
-          <w:lang w:val="fi-FI"/>
-        </w:rPr>
-      </w:pPr>
-      <w:r>
-        <w:rPr>
-          <w:lang w:val="fi-FI"/>
-        </w:rPr>
-        <w:t>vuokrattavasta asunnosta ja omista yhteystiedoistaan joko toimistolle tai</w:t>
-      </w:r>
-    </w:p>
-    <w:p>
-      <w:pPr>
-        <w:ind w:left="720"/>
-        <w:jc w:val="both"/>
-        <w:rPr>
-          <w:lang w:val="fi-FI"/>
-        </w:rPr>
-      </w:pPr>
-      <w:r>
-        <w:rPr>
-          <w:lang w:val="fi-FI"/>
-        </w:rPr>
-        <w:t>suoraan www-sivuille. He voivat poistaa ilmoituksen tai korjata sitä saatuaan</w:t>
-      </w:r>
-    </w:p>
-    <w:p>
-      <w:pPr>
-        <w:ind w:left="720"/>
-        <w:jc w:val="both"/>
-        <w:rPr>
-          <w:lang w:val="fi-FI"/>
-        </w:rPr>
-      </w:pPr>
-      <w:r>
-        <w:rPr>
-          <w:lang w:val="fi-FI"/>
-        </w:rPr>
-        <w:t xml:space="preserve">asunnolle vuokralaiset tai tullessaan katumapäälle. Kaikki </w:t>
+    </w:p>
+    <w:p>
+      <w:pPr>
+        <w:ind w:left="720"/>
+        <w:jc w:val="both"/>
+        <w:rPr>
+          <w:lang w:val="fi-FI"/>
+        </w:rPr>
+      </w:pPr>
+      <w:r>
+        <w:rPr>
+          <w:lang w:val="fi-FI"/>
+        </w:rPr>
+        <w:t>käytössä olevat toiminnot ovat mahdollisia joko suoraan verkon kautta tai</w:t>
+      </w:r>
+    </w:p>
+    <w:p>
+      <w:pPr>
+        <w:ind w:left="720"/>
+        <w:jc w:val="both"/>
+        <w:rPr>
+          <w:lang w:val="fi-FI"/>
+        </w:rPr>
+      </w:pPr>
+      <w:r>
+        <w:rPr>
+          <w:lang w:val="fi-FI"/>
+        </w:rPr>
+        <w:t>ilmoittamalla asiasta toimistolle.</w:t>
+      </w:r>
+    </w:p>
+    <w:p>
+      <w:pPr>
+        <w:jc w:val="both"/>
+        <w:rPr>
+          <w:b/>
+          <w:lang w:val="fi-FI"/>
+        </w:rPr>
+      </w:pPr>
+      <w:r>
+        <w:rPr>
+          <w:b/>
+          <w:lang w:val="fi-FI"/>
+        </w:rPr>
+        <w:t>Pääkäyttäjän toiminnot</w:t>
+      </w:r>
+    </w:p>
+    <w:p>
+      <w:pPr>
+        <w:ind w:left="720"/>
+        <w:jc w:val="both"/>
+        <w:rPr>
+          <w:lang w:val="fi-FI"/>
+        </w:rPr>
+      </w:pPr>
+      <w:r>
+        <w:rPr>
+          <w:lang w:val="fi-FI"/>
+        </w:rPr>
+        <w:t>Pääkäyttäjä kirjaa tehdyt sopimukset järjestelmään ja seuraa vuokrattavia</w:t>
+      </w:r>
+    </w:p>
+    <w:p>
+      <w:pPr>
+        <w:ind w:left="720"/>
+        <w:jc w:val="both"/>
+        <w:rPr>
+          <w:lang w:val="fi-FI"/>
+        </w:rPr>
+      </w:pPr>
+      <w:r>
+        <w:rPr>
+          <w:lang w:val="fi-FI"/>
+        </w:rPr>
+        <w:t xml:space="preserve">asuntoja, </w:t>
       </w:r>
       <w:proofErr w:type="spellStart"/>
       <w:r>
@@ -558,157 +643,73 @@
         <w:t>vuokralleantajien</w:t>
       </w:r>
       <w:proofErr w:type="spellEnd"/>
-    </w:p>
-    <w:p>
-      <w:pPr>
-        <w:ind w:left="720"/>
-        <w:jc w:val="both"/>
-        <w:rPr>
-          <w:lang w:val="fi-FI"/>
-        </w:rPr>
-      </w:pPr>
-      <w:r>
-        <w:rPr>
-          <w:lang w:val="fi-FI"/>
-        </w:rPr>
-        <w:t>käytössä olevat toiminnot ovat mahdollisia joko suoraan verkon kautta tai</w:t>
-      </w:r>
-    </w:p>
-    <w:p>
-      <w:pPr>
-        <w:ind w:left="720"/>
-        <w:jc w:val="both"/>
-        <w:rPr>
-          <w:lang w:val="fi-FI"/>
-        </w:rPr>
-      </w:pPr>
-      <w:r>
-        <w:rPr>
-          <w:lang w:val="fi-FI"/>
-        </w:rPr>
-        <w:t>ilmoittamalla asiasta toimistolle.</w:t>
-      </w:r>
-    </w:p>
-    <w:p>
-      <w:pPr>
-        <w:jc w:val="both"/>
-        <w:rPr>
-          <w:b/>
-          <w:lang w:val="fi-FI"/>
-        </w:rPr>
-      </w:pPr>
-      <w:r>
-        <w:rPr>
-          <w:b/>
-          <w:lang w:val="fi-FI"/>
-        </w:rPr>
-        <w:t>Pääkäyttäjän toiminnot</w:t>
-      </w:r>
-    </w:p>
-    <w:p>
-      <w:pPr>
-        <w:ind w:left="720"/>
-        <w:jc w:val="both"/>
-        <w:rPr>
-          <w:lang w:val="fi-FI"/>
-        </w:rPr>
-      </w:pPr>
-      <w:r>
-        <w:rPr>
-          <w:lang w:val="fi-FI"/>
-        </w:rPr>
-        <w:t>Pääkäyttäjä kirjaa tehdyt sopimukset järjestelmään ja seuraa vuokrattavia</w:t>
-      </w:r>
-    </w:p>
-    <w:p>
-      <w:pPr>
-        <w:ind w:left="720"/>
-        <w:jc w:val="both"/>
-        <w:rPr>
-          <w:lang w:val="fi-FI"/>
-        </w:rPr>
-      </w:pPr>
-      <w:r>
-        <w:rPr>
-          <w:lang w:val="fi-FI"/>
-        </w:rPr>
-        <w:t xml:space="preserve">asuntoja, </w:t>
+      <w:r>
+        <w:rPr>
+          <w:lang w:val="fi-FI"/>
+        </w:rPr>
+        <w:t xml:space="preserve"> ja vuokralaisten ilmoituksia ja poistaa ja korjaa</w:t>
+      </w:r>
+    </w:p>
+    <w:p>
+      <w:pPr>
+        <w:ind w:left="720"/>
+        <w:jc w:val="both"/>
+        <w:rPr>
+          <w:lang w:val="fi-FI"/>
+        </w:rPr>
+      </w:pPr>
+      <w:r>
+        <w:rPr>
+          <w:lang w:val="fi-FI"/>
+        </w:rPr>
+        <w:t>tarpeettomat ja asiattomat ilmoitukset. Pääkäyttäjällä on päivitys- ja</w:t>
+      </w:r>
+    </w:p>
+    <w:p>
+      <w:pPr>
+        <w:ind w:left="720"/>
+        <w:jc w:val="both"/>
+        <w:rPr>
+          <w:lang w:val="fi-FI"/>
+        </w:rPr>
+      </w:pPr>
+      <w:r>
+        <w:rPr>
+          <w:lang w:val="fi-FI"/>
+        </w:rPr>
+        <w:t xml:space="preserve">lukuoikeudet sekä oikeudet kaikkiin kyselyihin ja raportteihin; </w:t>
       </w:r>
       <w:proofErr w:type="spellStart"/>
       <w:r>
         <w:rPr>
           <w:lang w:val="fi-FI"/>
         </w:rPr>
-        <w:t>vuokralleantajien</w:t>
+        <w:t>Oracleliittymä</w:t>
       </w:r>
       <w:proofErr w:type="spellEnd"/>
-      <w:r>
-        <w:rPr>
-          <w:lang w:val="fi-FI"/>
-        </w:rPr>
-        <w:t xml:space="preserve"> ja vuokralaisten ilmoituksia ja poistaa ja korjaa</w:t>
-      </w:r>
-    </w:p>
-    <w:p>
-      <w:pPr>
-        <w:ind w:left="720"/>
-        <w:jc w:val="both"/>
-        <w:rPr>
-          <w:lang w:val="fi-FI"/>
-        </w:rPr>
-      </w:pPr>
-      <w:r>
-        <w:rPr>
-          <w:lang w:val="fi-FI"/>
-        </w:rPr>
-        <w:t>tarpeettomat ja asiattomat ilmoitukset. Pääkäyttäjällä on päivitys- ja</w:t>
-      </w:r>
-    </w:p>
-    <w:p>
-      <w:pPr>
-        <w:ind w:left="720"/>
-        <w:jc w:val="both"/>
-        <w:rPr>
-          <w:lang w:val="fi-FI"/>
-        </w:rPr>
-      </w:pPr>
-      <w:r>
-        <w:rPr>
-          <w:lang w:val="fi-FI"/>
-        </w:rPr>
-        <w:t xml:space="preserve">lukuoikeudet sekä oikeudet kaikkiin kyselyihin ja raportteihin; </w:t>
+    </w:p>
+    <w:p>
+      <w:pPr>
+        <w:ind w:left="720"/>
+        <w:jc w:val="both"/>
+        <w:rPr>
+          <w:lang w:val="fi-FI"/>
+        </w:rPr>
+      </w:pPr>
+      <w:r>
+        <w:rPr>
+          <w:lang w:val="fi-FI"/>
+        </w:rPr>
+        <w:t xml:space="preserve">tai esim. </w:t>
       </w:r>
       <w:proofErr w:type="spellStart"/>
       <w:r>
         <w:rPr>
           <w:lang w:val="fi-FI"/>
         </w:rPr>
-        <w:t>Oracleliittymä</w:t>
+        <w:t>VisualBasicilla</w:t>
       </w:r>
       <w:proofErr w:type="spellEnd"/>
-    </w:p>
-    <w:p>
-      <w:pPr>
-        <w:ind w:left="720"/>
-        <w:jc w:val="both"/>
-        <w:rPr>
-          <w:lang w:val="fi-FI"/>
-        </w:rPr>
-      </w:pPr>
-      <w:r>
-        <w:rPr>
-          <w:lang w:val="fi-FI"/>
-        </w:rPr>
-        <w:t xml:space="preserve">tai esim. </w:t>
-      </w:r>
-      <w:proofErr w:type="spellStart"/>
-      <w:r>
-        <w:rPr>
-          <w:lang w:val="fi-FI"/>
-        </w:rPr>
-        <w:t>VisualBasicilla</w:t>
-      </w:r>
-      <w:proofErr w:type="spellEnd"/>
       <w:r>
         <w:rPr>
           <w:lang w:val="fi-FI"/>
@@ -727,6 +728,7 @@
       <w:r>
         <w:rPr>
           <w:b/>
+          <w:highlight w:val="red"/>
           <w:lang w:val="fi-FI"/>
         </w:rPr>
         <w:t>Tilastot</w:t>
@@ -1633,7 +1635,7 @@
 </file>
 
 <file path=customXml/itemProps1.xml><?xml version="1.0" encoding="utf-8"?>
-<ds:datastoreItem xmlns:ds="http://schemas.openxmlformats.org/officeDocument/2006/customXml" ds:itemID="{05FDBEC2-46DA-4C6D-AB35-133755743EF4}">
+<ds:datastoreItem xmlns:ds="http://schemas.openxmlformats.org/officeDocument/2006/customXml" ds:itemID="{A90C8FA0-FAA4-43A2-A0F2-49E589FD690E}">
   <ds:schemaRefs>
     <ds:schemaRef ds:uri="http://schemas.openxmlformats.org/officeDocument/2006/bibliography"/>
   </ds:schemaRefs>

</xml_diff>